<commit_message>
changes to deep crawler
</commit_message>
<xml_diff>
--- a/books_test.docx
+++ b/books_test.docx
@@ -48,7 +48,7 @@
         <w:spacing w:after="40"/>
       </w:pPr>
       <w:r>
-        <w:t>Elapsed Time: 17.66s</w:t>
+        <w:t>Elapsed Time: 18.83s</w:t>
       </w:r>
     </w:p>
     <w:p>
@@ -56,7 +56,7 @@
         <w:spacing w:after="40"/>
       </w:pPr>
       <w:r>
-        <w:t>Speed: 0.17 pages/sec</w:t>
+        <w:t>Speed: 0.16 pages/sec</w:t>
       </w:r>
     </w:p>
     <w:p>
@@ -171,7 +171,7 @@
         <w:pStyle w:val="Heading1"/>
       </w:pPr>
       <w:r>
-        <w:t>Books</w:t>
+        <w:t>Horror</w:t>
       </w:r>
     </w:p>
     <w:p>
@@ -183,101 +183,7 @@
           <w:color w:val="2563EB"/>
           <w:sz w:val="18"/>
         </w:rPr>
-        <w:t>https://books.toscrape.com/catalogue/category/books_1/index.html</w:t>
-      </w:r>
-    </w:p>
-    <w:p>
-      <w:r>
-        <w:rPr>
-          <w:b/>
-          <w:sz w:val="18"/>
-        </w:rPr>
-        <w:t xml:space="preserve">Breadcrumb: </w:t>
-      </w:r>
-      <w:r>
-        <w:rPr>
-          <w:sz w:val="18"/>
-        </w:rPr>
-        <w:t>Home</w:t>
-      </w:r>
-    </w:p>
-    <w:p>
-      <w:pPr>
-        <w:pStyle w:val="Heading2"/>
-      </w:pPr>
-      <w:r>
-        <w:t>Headings</w:t>
-      </w:r>
-    </w:p>
-    <w:p>
-      <w:pPr>
-        <w:pStyle w:val="ListBullet"/>
-      </w:pPr>
-      <w:r>
-        <w:rPr>
-          <w:b/>
-          <w:sz w:val="18"/>
-        </w:rPr>
-        <w:t xml:space="preserve">[H3] </w:t>
-      </w:r>
-      <w:r>
-        <w:rPr>
-          <w:sz w:val="18"/>
-        </w:rPr>
-        <w:t>A Light in the ...</w:t>
-      </w:r>
-    </w:p>
-    <w:p>
-      <w:pPr>
-        <w:pStyle w:val="Heading2"/>
-      </w:pPr>
-      <w:r>
-        <w:t>Content</w:t>
-      </w:r>
-    </w:p>
-    <w:p>
-      <w:pPr>
-        <w:spacing w:after="80"/>
-      </w:pPr>
-      <w:r>
-        <w:rPr>
-          <w:sz w:val="18"/>
-        </w:rPr>
-        <w:t>A Light in the ...</w:t>
-        <w:br/>
-        <w:br/>
-        <w:t>£51.77</w:t>
-        <w:br/>
-        <w:br/>
-        <w:t xml:space="preserve"> In stock</w:t>
-        <w:br/>
-        <w:br/>
-        <w:t>Add to basket</w:t>
-      </w:r>
-    </w:p>
-    <w:p>
-      <w:r>
-        <w:br w:type="page"/>
-      </w:r>
-    </w:p>
-    <w:p>
-      <w:pPr>
-        <w:pStyle w:val="Heading1"/>
-      </w:pPr>
-      <w:r>
-        <w:t>Fantasy</w:t>
-      </w:r>
-    </w:p>
-    <w:p>
-      <w:pPr>
-        <w:spacing w:after="80"/>
-      </w:pPr>
-      <w:r>
-        <w:rPr>
-          <w:color w:val="2563EB"/>
-          <w:sz w:val="18"/>
-        </w:rPr>
-        <w:t>https://books.toscrape.com/catalogue/category/books/fantasy_19/index.html</w:t>
+        <w:t>https://books.toscrape.com/catalogue/category/books/horror_31/index.html</w:t>
       </w:r>
     </w:p>
     <w:p>
@@ -318,7 +224,7 @@
         <w:rPr>
           <w:sz w:val="18"/>
         </w:rPr>
-        <w:t>Unicorn Tracks</w:t>
+        <w:t>Security</w:t>
       </w:r>
     </w:p>
     <w:p>
@@ -337,10 +243,104 @@
         <w:rPr>
           <w:sz w:val="18"/>
         </w:rPr>
-        <w:t>Unicorn Tracks</w:t>
+        <w:t>Security</w:t>
         <w:br/>
         <w:br/>
-        <w:t>£18.78</w:t>
+        <w:t>£39.25</w:t>
+        <w:br/>
+        <w:br/>
+        <w:t xml:space="preserve"> In stock</w:t>
+        <w:br/>
+        <w:br/>
+        <w:t>Add to basket</w:t>
+      </w:r>
+    </w:p>
+    <w:p>
+      <w:r>
+        <w:br w:type="page"/>
+      </w:r>
+    </w:p>
+    <w:p>
+      <w:pPr>
+        <w:pStyle w:val="Heading1"/>
+      </w:pPr>
+      <w:r>
+        <w:t>Thriller</w:t>
+      </w:r>
+    </w:p>
+    <w:p>
+      <w:pPr>
+        <w:spacing w:after="80"/>
+      </w:pPr>
+      <w:r>
+        <w:rPr>
+          <w:color w:val="2563EB"/>
+          <w:sz w:val="18"/>
+        </w:rPr>
+        <w:t>https://books.toscrape.com/catalogue/category/books/thriller_37/index.html</w:t>
+      </w:r>
+    </w:p>
+    <w:p>
+      <w:r>
+        <w:rPr>
+          <w:b/>
+          <w:sz w:val="18"/>
+        </w:rPr>
+        <w:t xml:space="preserve">Breadcrumb: </w:t>
+      </w:r>
+      <w:r>
+        <w:rPr>
+          <w:sz w:val="18"/>
+        </w:rPr>
+        <w:t>Home &gt; Books</w:t>
+      </w:r>
+    </w:p>
+    <w:p>
+      <w:pPr>
+        <w:pStyle w:val="Heading2"/>
+      </w:pPr>
+      <w:r>
+        <w:t>Headings</w:t>
+      </w:r>
+    </w:p>
+    <w:p>
+      <w:pPr>
+        <w:pStyle w:val="ListBullet"/>
+      </w:pPr>
+      <w:r>
+        <w:rPr>
+          <w:b/>
+          <w:sz w:val="18"/>
+        </w:rPr>
+        <w:t xml:space="preserve">[H3] </w:t>
+      </w:r>
+      <w:r>
+        <w:rPr>
+          <w:sz w:val="18"/>
+        </w:rPr>
+        <w:t>In Her Wake</w:t>
+      </w:r>
+    </w:p>
+    <w:p>
+      <w:pPr>
+        <w:pStyle w:val="Heading2"/>
+      </w:pPr>
+      <w:r>
+        <w:t>Content</w:t>
+      </w:r>
+    </w:p>
+    <w:p>
+      <w:pPr>
+        <w:spacing w:after="80"/>
+      </w:pPr>
+      <w:r>
+        <w:rPr>
+          <w:sz w:val="18"/>
+        </w:rPr>
+        <w:t>In Her Wake</w:t>
+        <w:br/>
+        <w:br/>
+        <w:t>£12.84</w:t>
         <w:br/>
         <w:br/>
         <w:t xml:space="preserve"> In stock</w:t>

</xml_diff>